<commit_message>
Recreated site on Wix
</commit_message>
<xml_diff>
--- a/5kurs/bunova/CMS/Tem521UCC.docx
+++ b/5kurs/bunova/CMS/Tem521UCC.docx
@@ -2068,59 +2068,17 @@
         <w:t>был создан проект сайта –  «</w:t>
       </w:r>
       <w:r>
-        <w:rPr>
-          <w:lang w:val="en-US"/>
-        </w:rPr>
-        <w:t>Ninja</w:t>
-      </w:r>
-      <w:r>
-        <w:t>-</w:t>
-      </w:r>
-      <w:r>
-        <w:rPr>
-          <w:lang w:val="en-US"/>
-        </w:rPr>
-        <w:t>parents</w:t>
-      </w:r>
-      <w:r>
-        <w:t xml:space="preserve"> </w:t>
-      </w:r>
-      <w:r>
-        <w:rPr>
-          <w:lang w:val="en-US"/>
-        </w:rPr>
-        <w:t>blog</w:t>
-      </w:r>
-      <w:r>
-        <w:t xml:space="preserve">» с тематикой </w:t>
-      </w:r>
-      <w:proofErr w:type="spellStart"/>
-      <w:r>
-        <w:t>логодедии</w:t>
-      </w:r>
-      <w:proofErr w:type="spellEnd"/>
-      <w:r>
-        <w:t xml:space="preserve"> и </w:t>
-      </w:r>
-      <w:proofErr w:type="spellStart"/>
-      <w:r>
-        <w:t>разваития</w:t>
-      </w:r>
-      <w:proofErr w:type="spellEnd"/>
-      <w:r>
-        <w:t xml:space="preserve"> речи. Для примера информационного заполнения на сайте были добавлены стандартные блоки заполнения. </w:t>
+        <w:t>Плотники Андрея</w:t>
+      </w:r>
+      <w:r>
+        <w:t xml:space="preserve">». </w:t>
       </w:r>
       <w:r>
         <w:t xml:space="preserve">Адрес сайта: </w:t>
       </w:r>
-      <w:hyperlink r:id="rId8" w:history="1">
-        <w:r>
-          <w:rPr>
-            <w:rStyle w:val="a4"/>
-          </w:rPr>
-          <w:t>http://andreytemn.wix.com/parenting-blog</w:t>
-        </w:r>
-      </w:hyperlink>
+      <w:r>
+        <w:t>http://andreytemn.wix.com/carpenter-ru-ru</w:t>
+      </w:r>
     </w:p>
     <w:p>
       <w:pPr>
@@ -2138,9 +2096,9 @@
         </w:rPr>
         <w:drawing>
           <wp:inline distT="0" distB="0" distL="0" distR="0">
-            <wp:extent cx="5290221" cy="5382883"/>
-            <wp:effectExtent l="19050" t="0" r="5679" b="0"/>
-            <wp:docPr id="1" name="Рисунок 1"/>
+            <wp:extent cx="5527735" cy="2914227"/>
+            <wp:effectExtent l="19050" t="0" r="0" b="0"/>
+            <wp:docPr id="2" name="Рисунок 1"/>
             <wp:cNvGraphicFramePr>
               <a:graphicFrameLocks xmlns:a="http://schemas.openxmlformats.org/drawingml/2006/main" noChangeAspect="1"/>
             </wp:cNvGraphicFramePr>
@@ -2154,7 +2112,7 @@
                     </pic:cNvPicPr>
                   </pic:nvPicPr>
                   <pic:blipFill>
-                    <a:blip r:embed="rId9" cstate="print"/>
+                    <a:blip r:embed="rId8" cstate="print"/>
                     <a:srcRect/>
                     <a:stretch>
                       <a:fillRect/>
@@ -2163,7 +2121,7 @@
                   <pic:spPr bwMode="auto">
                     <a:xfrm>
                       <a:off x="0" y="0"/>
-                      <a:ext cx="5292023" cy="5384716"/>
+                      <a:ext cx="5529408" cy="2915109"/>
                     </a:xfrm>
                     <a:prstGeom prst="rect">
                       <a:avLst/>
@@ -2188,7 +2146,10 @@
         <w:jc w:val="left"/>
       </w:pPr>
       <w:r>
-        <w:t>Рисунок 1: Домашняя страница</w:t>
+        <w:t xml:space="preserve">Рисунок 1: </w:t>
+      </w:r>
+      <w:r>
+        <w:t>Окно визуального редактора</w:t>
       </w:r>
     </w:p>
     <w:p>
@@ -2200,12 +2161,11 @@
           <w:noProof/>
           <w:lang w:eastAsia="ru-RU"/>
         </w:rPr>
-        <w:lastRenderedPageBreak/>
         <w:drawing>
           <wp:inline distT="0" distB="0" distL="0" distR="0">
-            <wp:extent cx="5814060" cy="5831205"/>
-            <wp:effectExtent l="19050" t="0" r="0" b="0"/>
-            <wp:docPr id="4" name="Рисунок 4"/>
+            <wp:extent cx="5481249" cy="3528204"/>
+            <wp:effectExtent l="19050" t="0" r="5151" b="0"/>
+            <wp:docPr id="3" name="Рисунок 4"/>
             <wp:cNvGraphicFramePr>
               <a:graphicFrameLocks xmlns:a="http://schemas.openxmlformats.org/drawingml/2006/main" noChangeAspect="1"/>
             </wp:cNvGraphicFramePr>
@@ -2219,7 +2179,7 @@
                     </pic:cNvPicPr>
                   </pic:nvPicPr>
                   <pic:blipFill>
-                    <a:blip r:embed="rId10" cstate="print"/>
+                    <a:blip r:embed="rId9" cstate="print"/>
                     <a:srcRect/>
                     <a:stretch>
                       <a:fillRect/>
@@ -2228,7 +2188,7 @@
                   <pic:spPr bwMode="auto">
                     <a:xfrm>
                       <a:off x="0" y="0"/>
-                      <a:ext cx="5814060" cy="5831205"/>
+                      <a:ext cx="5483914" cy="3529919"/>
                     </a:xfrm>
                     <a:prstGeom prst="rect">
                       <a:avLst/>
@@ -2256,7 +2216,7 @@
         <w:t xml:space="preserve">Рисунок 2: </w:t>
       </w:r>
       <w:r>
-        <w:t>Раздел «О компании»</w:t>
+        <w:t>Главная страница сайта</w:t>
       </w:r>
     </w:p>
     <w:p>
@@ -2276,9 +2236,9 @@
         <w:lastRenderedPageBreak/>
         <w:drawing>
           <wp:inline distT="0" distB="0" distL="0" distR="0">
-            <wp:extent cx="5702300" cy="4934585"/>
+            <wp:extent cx="5719445" cy="5296535"/>
             <wp:effectExtent l="19050" t="0" r="0" b="0"/>
-            <wp:docPr id="10" name="Рисунок 10"/>
+            <wp:docPr id="5" name="Рисунок 10"/>
             <wp:cNvGraphicFramePr>
               <a:graphicFrameLocks xmlns:a="http://schemas.openxmlformats.org/drawingml/2006/main" noChangeAspect="1"/>
             </wp:cNvGraphicFramePr>
@@ -2292,7 +2252,7 @@
                     </pic:cNvPicPr>
                   </pic:nvPicPr>
                   <pic:blipFill>
-                    <a:blip r:embed="rId11" cstate="print"/>
+                    <a:blip r:embed="rId10" cstate="print"/>
                     <a:srcRect/>
                     <a:stretch>
                       <a:fillRect/>
@@ -2301,7 +2261,7 @@
                   <pic:spPr bwMode="auto">
                     <a:xfrm>
                       <a:off x="0" y="0"/>
-                      <a:ext cx="5702300" cy="4934585"/>
+                      <a:ext cx="5719445" cy="5296535"/>
                     </a:xfrm>
                     <a:prstGeom prst="rect">
                       <a:avLst/>
@@ -2326,7 +2286,10 @@
         <w:jc w:val="left"/>
       </w:pPr>
       <w:r>
-        <w:t>Рисунок 3: Раздел «Продукты и услуги», подготовленный для дальнейшего заполнения</w:t>
+        <w:t>Рисунок 3: Раздел «</w:t>
+      </w:r>
+      <w:r>
+        <w:t>О нас»</w:t>
       </w:r>
     </w:p>
     <w:p>
@@ -2341,9 +2304,9 @@
         <w:lastRenderedPageBreak/>
         <w:drawing>
           <wp:inline distT="0" distB="0" distL="0" distR="0">
-            <wp:extent cx="5719445" cy="4805045"/>
+            <wp:extent cx="5544850" cy="5141344"/>
             <wp:effectExtent l="19050" t="0" r="0" b="0"/>
-            <wp:docPr id="13" name="Рисунок 13"/>
+            <wp:docPr id="6" name="Рисунок 13"/>
             <wp:cNvGraphicFramePr>
               <a:graphicFrameLocks xmlns:a="http://schemas.openxmlformats.org/drawingml/2006/main" noChangeAspect="1"/>
             </wp:cNvGraphicFramePr>
@@ -2357,7 +2320,7 @@
                     </pic:cNvPicPr>
                   </pic:nvPicPr>
                   <pic:blipFill>
-                    <a:blip r:embed="rId12" cstate="print"/>
+                    <a:blip r:embed="rId11" cstate="print"/>
                     <a:srcRect/>
                     <a:stretch>
                       <a:fillRect/>
@@ -2366,7 +2329,7 @@
                   <pic:spPr bwMode="auto">
                     <a:xfrm>
                       <a:off x="0" y="0"/>
-                      <a:ext cx="5719445" cy="4805045"/>
+                      <a:ext cx="5548770" cy="5144978"/>
                     </a:xfrm>
                     <a:prstGeom prst="rect">
                       <a:avLst/>
@@ -2391,11 +2354,15 @@
         <w:jc w:val="left"/>
       </w:pPr>
       <w:r>
-        <w:t>Рисунок 4: Раздел «Отзывы» с формой для комментариев</w:t>
+        <w:t>Рисунок 4: Раздел «</w:t>
+      </w:r>
+      <w:r>
+        <w:t>Услуги»</w:t>
       </w:r>
     </w:p>
     <w:p>
       <w:pPr>
+        <w:ind w:firstLine="0"/>
         <w:jc w:val="left"/>
       </w:pPr>
       <w:r>
@@ -2406,9 +2373,9 @@
         <w:lastRenderedPageBreak/>
         <w:drawing>
           <wp:inline distT="0" distB="0" distL="0" distR="0">
-            <wp:extent cx="5753735" cy="5089525"/>
-            <wp:effectExtent l="19050" t="0" r="0" b="0"/>
-            <wp:docPr id="16" name="Рисунок 16"/>
+            <wp:extent cx="4908550" cy="5236210"/>
+            <wp:effectExtent l="19050" t="0" r="6350" b="0"/>
+            <wp:docPr id="8" name="Рисунок 16"/>
             <wp:cNvGraphicFramePr>
               <a:graphicFrameLocks xmlns:a="http://schemas.openxmlformats.org/drawingml/2006/main" noChangeAspect="1"/>
             </wp:cNvGraphicFramePr>
@@ -2422,7 +2389,7 @@
                     </pic:cNvPicPr>
                   </pic:nvPicPr>
                   <pic:blipFill>
-                    <a:blip r:embed="rId13" cstate="print"/>
+                    <a:blip r:embed="rId12" cstate="print"/>
                     <a:srcRect/>
                     <a:stretch>
                       <a:fillRect/>
@@ -2431,7 +2398,7 @@
                   <pic:spPr bwMode="auto">
                     <a:xfrm>
                       <a:off x="0" y="0"/>
-                      <a:ext cx="5753735" cy="5089525"/>
+                      <a:ext cx="4908550" cy="5236210"/>
                     </a:xfrm>
                     <a:prstGeom prst="rect">
                       <a:avLst/>
@@ -2456,7 +2423,81 @@
         <w:jc w:val="left"/>
       </w:pPr>
       <w:r>
-        <w:t xml:space="preserve">Рисунок 5: Раздел «Контакты» со схемой проезда и контактными данными. </w:t>
+        <w:t>Рисунок 5: Раздел «</w:t>
+      </w:r>
+      <w:r>
+        <w:t>Отзывы»</w:t>
+      </w:r>
+      <w:r>
+        <w:t xml:space="preserve"> </w:t>
+      </w:r>
+      <w:r>
+        <w:t>с формой отправки сообщения</w:t>
+      </w:r>
+    </w:p>
+    <w:p>
+      <w:pPr>
+        <w:jc w:val="left"/>
+      </w:pPr>
+      <w:r>
+        <w:rPr>
+          <w:noProof/>
+          <w:lang w:eastAsia="ru-RU"/>
+        </w:rPr>
+        <w:lastRenderedPageBreak/>
+        <w:drawing>
+          <wp:inline distT="0" distB="0" distL="0" distR="0">
+            <wp:extent cx="5336414" cy="4067175"/>
+            <wp:effectExtent l="19050" t="0" r="0" b="0"/>
+            <wp:docPr id="22" name="Рисунок 22"/>
+            <wp:cNvGraphicFramePr>
+              <a:graphicFrameLocks xmlns:a="http://schemas.openxmlformats.org/drawingml/2006/main" noChangeAspect="1"/>
+            </wp:cNvGraphicFramePr>
+            <a:graphic xmlns:a="http://schemas.openxmlformats.org/drawingml/2006/main">
+              <a:graphicData uri="http://schemas.openxmlformats.org/drawingml/2006/picture">
+                <pic:pic xmlns:pic="http://schemas.openxmlformats.org/drawingml/2006/picture">
+                  <pic:nvPicPr>
+                    <pic:cNvPr id="0" name="Picture 22"/>
+                    <pic:cNvPicPr>
+                      <a:picLocks noChangeAspect="1" noChangeArrowheads="1"/>
+                    </pic:cNvPicPr>
+                  </pic:nvPicPr>
+                  <pic:blipFill>
+                    <a:blip r:embed="rId13" cstate="print"/>
+                    <a:srcRect/>
+                    <a:stretch>
+                      <a:fillRect/>
+                    </a:stretch>
+                  </pic:blipFill>
+                  <pic:spPr bwMode="auto">
+                    <a:xfrm>
+                      <a:off x="0" y="0"/>
+                      <a:ext cx="5339558" cy="4069572"/>
+                    </a:xfrm>
+                    <a:prstGeom prst="rect">
+                      <a:avLst/>
+                    </a:prstGeom>
+                    <a:noFill/>
+                    <a:ln w="9525">
+                      <a:noFill/>
+                      <a:miter lim="800000"/>
+                      <a:headEnd/>
+                      <a:tailEnd/>
+                    </a:ln>
+                  </pic:spPr>
+                </pic:pic>
+              </a:graphicData>
+            </a:graphic>
+          </wp:inline>
+        </w:drawing>
+      </w:r>
+    </w:p>
+    <w:p>
+      <w:pPr>
+        <w:jc w:val="left"/>
+      </w:pPr>
+      <w:r>
+        <w:t>Рисунок 6: Раздел «Контакты» с картой и адресом</w:t>
       </w:r>
     </w:p>
     <w:p>
@@ -2525,7 +2566,7 @@
             <w:rPr>
               <w:noProof/>
             </w:rPr>
-            <w:t>2</w:t>
+            <w:t>4</w:t>
           </w:r>
         </w:fldSimple>
       </w:p>
@@ -9398,7 +9439,7 @@
 </file>
 
 <file path=customXml/itemProps1.xml><?xml version="1.0" encoding="utf-8"?>
-<ds:datastoreItem xmlns:ds="http://schemas.openxmlformats.org/officeDocument/2006/customXml" ds:itemID="{DB299332-6A44-4DAE-B0C8-B849650C863C}">
+<ds:datastoreItem xmlns:ds="http://schemas.openxmlformats.org/officeDocument/2006/customXml" ds:itemID="{8A2FB031-620F-494A-93A2-FCA9846A6EB6}">
   <ds:schemaRefs>
     <ds:schemaRef ds:uri="http://schemas.openxmlformats.org/officeDocument/2006/bibliography"/>
   </ds:schemaRefs>

</xml_diff>